<commit_message>
update konversi komponen sesuai yang login V.1.1.5
</commit_message>
<xml_diff>
--- a/BUKU/TEMPLATE BAB III.docx
+++ b/BUKU/TEMPLATE BAB III.docx
@@ -2016,6 +2016,164 @@
     </w:p>
     <w:p>
       <w:pPr>
+        <w:spacing w:after="0" w:line="360" w:lineRule="auto"/>
+        <w:ind w:firstLine="709"/>
+        <w:jc w:val="both"/>
+        <w:rPr>
+          <w:rFonts w:ascii="Times New Roman" w:hAnsi="Times New Roman" w:cs="Times New Roman"/>
+          <w:sz w:val="24"/>
+          <w:szCs w:val="24"/>
+        </w:rPr>
+      </w:pPr>
+      <w:r>
+        <w:rPr>
+          <w:rFonts w:ascii="Times New Roman" w:hAnsi="Times New Roman" w:cs="Times New Roman"/>
+          <w:sz w:val="24"/>
+          <w:szCs w:val="24"/>
+        </w:rPr>
+        <w:t xml:space="preserve">Sistem yang </w:t>
+      </w:r>
+      <w:proofErr w:type="spellStart"/>
+      <w:r>
+        <w:rPr>
+          <w:rFonts w:ascii="Times New Roman" w:hAnsi="Times New Roman" w:cs="Times New Roman"/>
+          <w:sz w:val="24"/>
+          <w:szCs w:val="24"/>
+        </w:rPr>
+        <w:t>saat</w:t>
+      </w:r>
+      <w:proofErr w:type="spellEnd"/>
+      <w:r>
+        <w:rPr>
+          <w:rFonts w:ascii="Times New Roman" w:hAnsi="Times New Roman" w:cs="Times New Roman"/>
+          <w:sz w:val="24"/>
+          <w:szCs w:val="24"/>
+        </w:rPr>
+        <w:t xml:space="preserve"> </w:t>
+      </w:r>
+      <w:proofErr w:type="spellStart"/>
+      <w:r>
+        <w:rPr>
+          <w:rFonts w:ascii="Times New Roman" w:hAnsi="Times New Roman" w:cs="Times New Roman"/>
+          <w:sz w:val="24"/>
+          <w:szCs w:val="24"/>
+        </w:rPr>
+        <w:t>ini</w:t>
+      </w:r>
+      <w:proofErr w:type="spellEnd"/>
+      <w:r>
+        <w:rPr>
+          <w:rFonts w:ascii="Times New Roman" w:hAnsi="Times New Roman" w:cs="Times New Roman"/>
+          <w:sz w:val="24"/>
+          <w:szCs w:val="24"/>
+        </w:rPr>
+        <w:t xml:space="preserve"> </w:t>
+      </w:r>
+      <w:proofErr w:type="spellStart"/>
+      <w:r>
+        <w:rPr>
+          <w:rFonts w:ascii="Times New Roman" w:hAnsi="Times New Roman" w:cs="Times New Roman"/>
+          <w:sz w:val="24"/>
+          <w:szCs w:val="24"/>
+        </w:rPr>
+        <w:t>sedang</w:t>
+      </w:r>
+      <w:proofErr w:type="spellEnd"/>
+      <w:r>
+        <w:rPr>
+          <w:rFonts w:ascii="Times New Roman" w:hAnsi="Times New Roman" w:cs="Times New Roman"/>
+          <w:sz w:val="24"/>
+          <w:szCs w:val="24"/>
+        </w:rPr>
+        <w:t xml:space="preserve"> </w:t>
+      </w:r>
+      <w:proofErr w:type="spellStart"/>
+      <w:r>
+        <w:rPr>
+          <w:rFonts w:ascii="Times New Roman" w:hAnsi="Times New Roman" w:cs="Times New Roman"/>
+          <w:sz w:val="24"/>
+          <w:szCs w:val="24"/>
+        </w:rPr>
+        <w:t>berjalan</w:t>
+      </w:r>
+      <w:proofErr w:type="spellEnd"/>
+      <w:r>
+        <w:rPr>
+          <w:rFonts w:ascii="Times New Roman" w:hAnsi="Times New Roman" w:cs="Times New Roman"/>
+          <w:sz w:val="24"/>
+          <w:szCs w:val="24"/>
+        </w:rPr>
+        <w:t xml:space="preserve"> pada PT. </w:t>
+      </w:r>
+      <w:proofErr w:type="spellStart"/>
+      <w:r>
+        <w:rPr>
+          <w:rFonts w:ascii="Times New Roman" w:hAnsi="Times New Roman" w:cs="Times New Roman"/>
+          <w:sz w:val="24"/>
+          <w:szCs w:val="24"/>
+        </w:rPr>
+        <w:t>Adiputro</w:t>
+      </w:r>
+      <w:proofErr w:type="spellEnd"/>
+      <w:r>
+        <w:rPr>
+          <w:rFonts w:ascii="Times New Roman" w:hAnsi="Times New Roman" w:cs="Times New Roman"/>
+          <w:sz w:val="24"/>
+          <w:szCs w:val="24"/>
+        </w:rPr>
+        <w:t xml:space="preserve"> </w:t>
+      </w:r>
+      <w:proofErr w:type="spellStart"/>
+      <w:r>
+        <w:rPr>
+          <w:rFonts w:ascii="Times New Roman" w:hAnsi="Times New Roman" w:cs="Times New Roman"/>
+          <w:sz w:val="24"/>
+          <w:szCs w:val="24"/>
+        </w:rPr>
+        <w:t>Wirasejati</w:t>
+      </w:r>
+      <w:proofErr w:type="spellEnd"/>
+      <w:r>
+        <w:rPr>
+          <w:rFonts w:ascii="Times New Roman" w:hAnsi="Times New Roman" w:cs="Times New Roman"/>
+          <w:sz w:val="24"/>
+          <w:szCs w:val="24"/>
+        </w:rPr>
+        <w:t xml:space="preserve"> </w:t>
+      </w:r>
+      <w:proofErr w:type="spellStart"/>
+      <w:r>
+        <w:rPr>
+          <w:rFonts w:ascii="Times New Roman" w:hAnsi="Times New Roman" w:cs="Times New Roman"/>
+          <w:sz w:val="24"/>
+          <w:szCs w:val="24"/>
+        </w:rPr>
+        <w:t>untuk</w:t>
+      </w:r>
+      <w:proofErr w:type="spellEnd"/>
+      <w:r>
+        <w:rPr>
+          <w:rFonts w:ascii="Times New Roman" w:hAnsi="Times New Roman" w:cs="Times New Roman"/>
+          <w:sz w:val="24"/>
+          <w:szCs w:val="24"/>
+        </w:rPr>
+        <w:t xml:space="preserve"> proses </w:t>
+      </w:r>
+    </w:p>
+    <w:p>
+      <w:pPr>
+        <w:spacing w:after="0" w:line="360" w:lineRule="auto"/>
+        <w:ind w:firstLine="709"/>
+        <w:jc w:val="both"/>
+        <w:rPr>
+          <w:rFonts w:ascii="Times New Roman" w:hAnsi="Times New Roman" w:cs="Times New Roman"/>
+          <w:sz w:val="24"/>
+          <w:szCs w:val="24"/>
+        </w:rPr>
+      </w:pPr>
+    </w:p>
+    <w:p>
+      <w:pPr>
         <w:pStyle w:val="ListParagraph"/>
         <w:numPr>
           <w:ilvl w:val="0"/>
@@ -2911,6 +3069,7 @@
           <w:sz w:val="24"/>
           <w:szCs w:val="24"/>
         </w:rPr>
+        <w:lastRenderedPageBreak/>
         <w:t xml:space="preserve"> </w:t>
       </w:r>
     </w:p>
@@ -2959,7 +3118,6 @@
           <w:sz w:val="24"/>
           <w:szCs w:val="24"/>
         </w:rPr>
-        <w:lastRenderedPageBreak/>
         <w:t>Menjelaskan</w:t>
       </w:r>
       <w:proofErr w:type="spellEnd"/>

</xml_diff>